<commit_message>
Put important aspects of program into specifications;
</commit_message>
<xml_diff>
--- a/ProgramDescription.docx
+++ b/ProgramDescription.docx
@@ -110,10 +110,38 @@
           <w:sz w:val="24"/>
           <w:szCs w:val="24"/>
         </w:rPr>
-        <w:t>.  The bit mask subroutine takes in the binary number containing the bits you wish to retrieve, the index of the most significant bit you want, as well as the number of bits you wish to retrieve.  It then logic shifts out the bits that you don’t want and shifts the ones you do want down into the least significant positions.</w:t>
+        <w:t xml:space="preserve">.  The bit mask subroutine takes in the binary number containing the bits you wish to retrieve, the index of the </w:t>
+      </w:r>
+      <w:r>
+        <w:rPr>
+          <w:sz w:val="24"/>
+          <w:szCs w:val="24"/>
+        </w:rPr>
+        <w:t>least</w:t>
+      </w:r>
+      <w:r>
+        <w:rPr>
+          <w:sz w:val="24"/>
+          <w:szCs w:val="24"/>
+        </w:rPr>
+        <w:t xml:space="preserve"> significant bit you want, as well as the number of bits you wish to retrieve</w:t>
+      </w:r>
+      <w:r>
+        <w:rPr>
+          <w:sz w:val="24"/>
+          <w:szCs w:val="24"/>
+        </w:rPr>
+        <w:t xml:space="preserve"> that are more significant that it</w:t>
       </w:r>
       <w:bookmarkStart w:id="0" w:name="_GoBack"/>
       <w:bookmarkEnd w:id="0"/>
+      <w:r>
+        <w:rPr>
+          <w:sz w:val="24"/>
+          <w:szCs w:val="24"/>
+        </w:rPr>
+        <w:t>.  It then logic shifts out the bits that you don’t want and shifts the ones you do want down into the least significant positions.</w:t>
+      </w:r>
     </w:p>
     <w:sectPr>
       <w:pgSz w:w="12240" w:h="15840"/>

</xml_diff>